<commit_message>
Normalformen pdf und ausarbeitung 03
</commit_message>
<xml_diff>
--- a/INF_ITL/Datenbanken/Unterlagen/03Beziehungen.docx
+++ b/INF_ITL/Datenbanken/Unterlagen/03Beziehungen.docx
@@ -4,7 +4,7 @@
   <w:body>
     <w:p>
       <w:pPr>
-        <w:pStyle w:val="Titel"/>
+        <w:pStyle w:val="Title"/>
       </w:pPr>
       <w:r>
         <w:t>Beziehungen</w:t>
@@ -17,58 +17,26 @@
     </w:p>
     <w:p>
       <w:pPr>
-        <w:pStyle w:val="Listenabsatz"/>
+        <w:pStyle w:val="ListParagraph"/>
         <w:numPr>
           <w:ilvl w:val="0"/>
           <w:numId w:val="1"/>
         </w:numPr>
       </w:pPr>
       <w:r>
-        <w:t>Non-</w:t>
-      </w:r>
-      <w:proofErr w:type="spellStart"/>
-      <w:r>
-        <w:t>identifying</w:t>
-      </w:r>
-      <w:proofErr w:type="spellEnd"/>
-      <w:r>
-        <w:t xml:space="preserve"> </w:t>
-      </w:r>
-      <w:proofErr w:type="spellStart"/>
-      <w:r>
-        <w:t>Relationship</w:t>
-      </w:r>
-      <w:proofErr w:type="spellEnd"/>
-      <w:r>
-        <w:t>: strichlierte Linie</w:t>
+        <w:t>Non-identifying Relationship: strichlierte Linie</w:t>
       </w:r>
     </w:p>
     <w:p>
       <w:pPr>
-        <w:pStyle w:val="Listenabsatz"/>
+        <w:pStyle w:val="ListParagraph"/>
         <w:numPr>
           <w:ilvl w:val="0"/>
           <w:numId w:val="1"/>
         </w:numPr>
       </w:pPr>
       <w:r>
-        <w:t xml:space="preserve">und </w:t>
-      </w:r>
-      <w:proofErr w:type="spellStart"/>
-      <w:r>
-        <w:t>Identifying</w:t>
-      </w:r>
-      <w:proofErr w:type="spellEnd"/>
-      <w:r>
-        <w:t xml:space="preserve"> </w:t>
-      </w:r>
-      <w:proofErr w:type="spellStart"/>
-      <w:r>
-        <w:t>Relationship</w:t>
-      </w:r>
-      <w:proofErr w:type="spellEnd"/>
-      <w:r>
-        <w:t xml:space="preserve">: durchgezogene Linie </w:t>
+        <w:t xml:space="preserve">und Identifying Relationship: durchgezogene Linie </w:t>
       </w:r>
     </w:p>
     <w:p>
@@ -82,7 +50,7 @@
     <w:p/>
     <w:tbl>
       <w:tblPr>
-        <w:tblStyle w:val="Tabellenraster"/>
+        <w:tblStyle w:val="TableGrid"/>
         <w:tblW w:w="0" w:type="auto"/>
         <w:tblBorders>
           <w:top w:val="none" w:sz="0" w:space="0" w:color="auto"/>
@@ -108,18 +76,14 @@
           </w:tcPr>
           <w:p>
             <w:pPr>
-              <w:pStyle w:val="berschrift2"/>
+              <w:pStyle w:val="Heading2"/>
+              <w:outlineLvl w:val="1"/>
               <w:rPr>
                 <w:noProof/>
               </w:rPr>
             </w:pPr>
-            <w:proofErr w:type="spellStart"/>
             <w:r>
-              <w:t>mandatory</w:t>
-            </w:r>
-            <w:proofErr w:type="spellEnd"/>
-            <w:r>
-              <w:t>/Pflicht 1:N</w:t>
+              <w:t>mandatory 1:N</w:t>
             </w:r>
           </w:p>
         </w:tc>
@@ -132,7 +96,8 @@
           </w:tcPr>
           <w:p>
             <w:pPr>
-              <w:pStyle w:val="berschrift2"/>
+              <w:pStyle w:val="Heading2"/>
+              <w:outlineLvl w:val="1"/>
               <w:rPr>
                 <w:noProof/>
               </w:rPr>
@@ -169,7 +134,7 @@
                           <pic:cNvPicPr/>
                         </pic:nvPicPr>
                         <pic:blipFill>
-                          <a:blip r:embed="rId7">
+                          <a:blip r:embed="rId10">
                             <a:extLst>
                               <a:ext uri="{28A0092B-C50C-407E-A947-70E740481C1C}">
                                 <a14:useLocalDpi xmlns:a14="http://schemas.microsoft.com/office/drawing/2010/main" val="0"/>
@@ -225,7 +190,7 @@
                           <pic:cNvPicPr/>
                         </pic:nvPicPr>
                         <pic:blipFill>
-                          <a:blip r:embed="rId8">
+                          <a:blip r:embed="rId11">
                             <a:extLst>
                               <a:ext uri="{28A0092B-C50C-407E-A947-70E740481C1C}">
                                 <a14:useLocalDpi xmlns:a14="http://schemas.microsoft.com/office/drawing/2010/main" val="0"/>
@@ -264,7 +229,8 @@
           </w:tcPr>
           <w:p>
             <w:pPr>
-              <w:pStyle w:val="berschrift2"/>
+              <w:pStyle w:val="Heading2"/>
+              <w:outlineLvl w:val="1"/>
             </w:pPr>
             <w:r>
               <w:t>optional 1:N</w:t>
@@ -280,7 +246,8 @@
           </w:tcPr>
           <w:p>
             <w:pPr>
-              <w:pStyle w:val="berschrift2"/>
+              <w:pStyle w:val="Heading2"/>
+              <w:outlineLvl w:val="1"/>
               <w:rPr>
                 <w:noProof/>
               </w:rPr>
@@ -317,7 +284,7 @@
                           <pic:cNvPicPr/>
                         </pic:nvPicPr>
                         <pic:blipFill>
-                          <a:blip r:embed="rId9">
+                          <a:blip r:embed="rId12">
                             <a:extLst>
                               <a:ext uri="{28A0092B-C50C-407E-A947-70E740481C1C}">
                                 <a14:useLocalDpi xmlns:a14="http://schemas.microsoft.com/office/drawing/2010/main" val="0"/>
@@ -378,7 +345,7 @@
                           <pic:cNvPicPr/>
                         </pic:nvPicPr>
                         <pic:blipFill>
-                          <a:blip r:embed="rId10">
+                          <a:blip r:embed="rId13">
                             <a:extLst>
                               <a:ext uri="{28A0092B-C50C-407E-A947-70E740481C1C}">
                                 <a14:useLocalDpi xmlns:a14="http://schemas.microsoft.com/office/drawing/2010/main" val="0"/>
@@ -417,7 +384,8 @@
           </w:tcPr>
           <w:p>
             <w:pPr>
-              <w:pStyle w:val="berschrift2"/>
+              <w:pStyle w:val="Heading2"/>
+              <w:outlineLvl w:val="1"/>
               <w:rPr>
                 <w:noProof/>
               </w:rPr>
@@ -426,7 +394,7 @@
               <w:rPr>
                 <w:noProof/>
               </w:rPr>
-              <w:t>mandatory/Pflicht 0:N</w:t>
+              <w:t>mandatory 0:N</w:t>
             </w:r>
           </w:p>
         </w:tc>
@@ -439,7 +407,8 @@
           </w:tcPr>
           <w:p>
             <w:pPr>
-              <w:pStyle w:val="berschrift2"/>
+              <w:pStyle w:val="Heading2"/>
+              <w:outlineLvl w:val="1"/>
               <w:rPr>
                 <w:noProof/>
               </w:rPr>
@@ -481,7 +450,7 @@
                           <pic:cNvPicPr/>
                         </pic:nvPicPr>
                         <pic:blipFill>
-                          <a:blip r:embed="rId11">
+                          <a:blip r:embed="rId14">
                             <a:extLst>
                               <a:ext uri="{28A0092B-C50C-407E-A947-70E740481C1C}">
                                 <a14:useLocalDpi xmlns:a14="http://schemas.microsoft.com/office/drawing/2010/main" val="0"/>
@@ -542,7 +511,7 @@
                           <pic:cNvPicPr/>
                         </pic:nvPicPr>
                         <pic:blipFill>
-                          <a:blip r:embed="rId12">
+                          <a:blip r:embed="rId15">
                             <a:extLst>
                               <a:ext uri="{28A0092B-C50C-407E-A947-70E740481C1C}">
                                 <a14:useLocalDpi xmlns:a14="http://schemas.microsoft.com/office/drawing/2010/main" val="0"/>
@@ -581,7 +550,8 @@
           </w:tcPr>
           <w:p>
             <w:pPr>
-              <w:pStyle w:val="berschrift2"/>
+              <w:pStyle w:val="Heading2"/>
+              <w:outlineLvl w:val="1"/>
               <w:rPr>
                 <w:noProof/>
               </w:rPr>
@@ -600,7 +570,8 @@
           </w:tcPr>
           <w:p>
             <w:pPr>
-              <w:pStyle w:val="berschrift2"/>
+              <w:pStyle w:val="Heading2"/>
+              <w:outlineLvl w:val="1"/>
               <w:rPr>
                 <w:noProof/>
               </w:rPr>
@@ -637,7 +608,7 @@
                           <pic:cNvPicPr/>
                         </pic:nvPicPr>
                         <pic:blipFill>
-                          <a:blip r:embed="rId13">
+                          <a:blip r:embed="rId16">
                             <a:extLst>
                               <a:ext uri="{28A0092B-C50C-407E-A947-70E740481C1C}">
                                 <a14:useLocalDpi xmlns:a14="http://schemas.microsoft.com/office/drawing/2010/main" val="0"/>
@@ -698,7 +669,7 @@
                           <pic:cNvPicPr/>
                         </pic:nvPicPr>
                         <pic:blipFill>
-                          <a:blip r:embed="rId14">
+                          <a:blip r:embed="rId17">
                             <a:extLst>
                               <a:ext uri="{28A0092B-C50C-407E-A947-70E740481C1C}">
                                 <a14:useLocalDpi xmlns:a14="http://schemas.microsoft.com/office/drawing/2010/main" val="0"/>
@@ -737,7 +708,8 @@
           </w:tcPr>
           <w:p>
             <w:pPr>
-              <w:pStyle w:val="berschrift2"/>
+              <w:pStyle w:val="Heading2"/>
+              <w:outlineLvl w:val="1"/>
             </w:pPr>
             <w:r>
               <w:t>0:1</w:t>
@@ -753,7 +725,8 @@
           </w:tcPr>
           <w:p>
             <w:pPr>
-              <w:pStyle w:val="berschrift2"/>
+              <w:pStyle w:val="Heading2"/>
+              <w:outlineLvl w:val="1"/>
               <w:rPr>
                 <w:noProof/>
               </w:rPr>
@@ -790,7 +763,7 @@
                           <pic:cNvPicPr/>
                         </pic:nvPicPr>
                         <pic:blipFill>
-                          <a:blip r:embed="rId15">
+                          <a:blip r:embed="rId18">
                             <a:extLst>
                               <a:ext uri="{28A0092B-C50C-407E-A947-70E740481C1C}">
                                 <a14:useLocalDpi xmlns:a14="http://schemas.microsoft.com/office/drawing/2010/main" val="0"/>
@@ -851,7 +824,7 @@
                           <pic:cNvPicPr/>
                         </pic:nvPicPr>
                         <pic:blipFill>
-                          <a:blip r:embed="rId16">
+                          <a:blip r:embed="rId19">
                             <a:extLst>
                               <a:ext uri="{28A0092B-C50C-407E-A947-70E740481C1C}">
                                 <a14:useLocalDpi xmlns:a14="http://schemas.microsoft.com/office/drawing/2010/main" val="0"/>
@@ -890,7 +863,8 @@
           </w:tcPr>
           <w:p>
             <w:pPr>
-              <w:pStyle w:val="berschrift2"/>
+              <w:pStyle w:val="Heading2"/>
+              <w:outlineLvl w:val="1"/>
               <w:rPr>
                 <w:noProof/>
               </w:rPr>
@@ -912,7 +886,8 @@
           </w:tcPr>
           <w:p>
             <w:pPr>
-              <w:pStyle w:val="berschrift2"/>
+              <w:pStyle w:val="Heading2"/>
+              <w:outlineLvl w:val="1"/>
               <w:rPr>
                 <w:noProof/>
               </w:rPr>
@@ -954,7 +929,7 @@
                           <pic:cNvPicPr/>
                         </pic:nvPicPr>
                         <pic:blipFill>
-                          <a:blip r:embed="rId17">
+                          <a:blip r:embed="rId20">
                             <a:extLst>
                               <a:ext uri="{28A0092B-C50C-407E-A947-70E740481C1C}">
                                 <a14:useLocalDpi xmlns:a14="http://schemas.microsoft.com/office/drawing/2010/main" val="0"/>
@@ -1015,7 +990,7 @@
                           <pic:cNvPicPr/>
                         </pic:nvPicPr>
                         <pic:blipFill>
-                          <a:blip r:embed="rId18">
+                          <a:blip r:embed="rId21">
                             <a:extLst>
                               <a:ext uri="{28A0092B-C50C-407E-A947-70E740481C1C}">
                                 <a14:useLocalDpi xmlns:a14="http://schemas.microsoft.com/office/drawing/2010/main" val="0"/>
@@ -1054,7 +1029,8 @@
           </w:tcPr>
           <w:p>
             <w:pPr>
-              <w:pStyle w:val="berschrift2"/>
+              <w:pStyle w:val="Heading2"/>
+              <w:outlineLvl w:val="1"/>
               <w:rPr>
                 <w:noProof/>
               </w:rPr>
@@ -1076,7 +1052,8 @@
           </w:tcPr>
           <w:p>
             <w:pPr>
-              <w:pStyle w:val="berschrift2"/>
+              <w:pStyle w:val="Heading2"/>
+              <w:outlineLvl w:val="1"/>
               <w:rPr>
                 <w:noProof/>
               </w:rPr>
@@ -1115,7 +1092,7 @@
                           <pic:cNvPicPr/>
                         </pic:nvPicPr>
                         <pic:blipFill>
-                          <a:blip r:embed="rId19">
+                          <a:blip r:embed="rId22">
                             <a:extLst>
                               <a:ext uri="{28A0092B-C50C-407E-A947-70E740481C1C}">
                                 <a14:useLocalDpi xmlns:a14="http://schemas.microsoft.com/office/drawing/2010/main" val="0"/>
@@ -1173,7 +1150,7 @@
                           <pic:cNvPicPr/>
                         </pic:nvPicPr>
                         <pic:blipFill>
-                          <a:blip r:embed="rId20">
+                          <a:blip r:embed="rId23">
                             <a:extLst>
                               <a:ext uri="{28A0092B-C50C-407E-A947-70E740481C1C}">
                                 <a14:useLocalDpi xmlns:a14="http://schemas.microsoft.com/office/drawing/2010/main" val="0"/>
@@ -1205,7 +1182,7 @@
     </w:tbl>
     <w:p/>
     <w:sectPr>
-      <w:headerReference w:type="default" r:id="rId21"/>
+      <w:headerReference w:type="default" r:id="rId24"/>
       <w:pgSz w:w="11906" w:h="16838"/>
       <w:pgMar w:top="1417" w:right="1417" w:bottom="1134" w:left="1417" w:header="708" w:footer="708" w:gutter="0"/>
       <w:cols w:space="708"/>
@@ -1269,7 +1246,7 @@
 <w:hdr xmlns:wpc="http://schemas.microsoft.com/office/word/2010/wordprocessingCanvas" xmlns:cx="http://schemas.microsoft.com/office/drawing/2014/chartex" xmlns:cx1="http://schemas.microsoft.com/office/drawing/2015/9/8/chartex" xmlns:cx2="http://schemas.microsoft.com/office/drawing/2015/10/21/chartex" xmlns:cx3="http://schemas.microsoft.com/office/drawing/2016/5/9/chartex" xmlns:cx4="http://schemas.microsoft.com/office/drawing/2016/5/10/chartex" xmlns:cx5="http://schemas.microsoft.com/office/drawing/2016/5/11/chartex" xmlns:cx6="http://schemas.microsoft.com/office/drawing/2016/5/12/chartex" xmlns:cx7="http://schemas.microsoft.com/office/drawing/2016/5/13/chartex" xmlns:cx8="http://schemas.microsoft.com/office/drawing/2016/5/14/chartex" xmlns:mc="http://schemas.openxmlformats.org/markup-compatibility/2006" xmlns:aink="http://schemas.microsoft.com/office/drawing/2016/ink" xmlns:am3d="http://schemas.microsoft.com/office/drawing/2017/model3d" xmlns:o="urn:schemas-microsoft-com:office:office" xmlns:r="http://schemas.openxmlformats.org/officeDocument/2006/relationships" xmlns:m="http://schemas.openxmlformats.org/officeDocument/2006/math" xmlns:v="urn:schemas-microsoft-com:vml" xmlns:wp14="http://schemas.microsoft.com/office/word/2010/wordprocessingDrawing" xmlns:wp="http://schemas.openxmlformats.org/drawingml/2006/wordprocessingDrawing" xmlns:w10="urn:schemas-microsoft-com:office:word" xmlns:w="http://schemas.openxmlformats.org/wordprocessingml/2006/main" xmlns:w14="http://schemas.microsoft.com/office/word/2010/wordml" xmlns:w15="http://schemas.microsoft.com/office/word/2012/wordml" xmlns:w16cex="http://schemas.microsoft.com/office/word/2018/wordml/cex" xmlns:w16cid="http://schemas.microsoft.com/office/word/2016/wordml/cid" xmlns:w16="http://schemas.microsoft.com/office/word/2018/wordml" xmlns:w16sdtdh="http://schemas.microsoft.com/office/word/2020/wordml/sdtdatahash" xmlns:w16se="http://schemas.microsoft.com/office/word/2015/wordml/symex" xmlns:wpg="http://schemas.microsoft.com/office/word/2010/wordprocessingGroup" xmlns:wpi="http://schemas.microsoft.com/office/word/2010/wordprocessingInk" xmlns:wne="http://schemas.microsoft.com/office/word/2006/wordml" xmlns:wps="http://schemas.microsoft.com/office/word/2010/wordprocessingShape" mc:Ignorable="w14 w15 w16se w16cid w16 w16cex w16sdtdh wp14">
   <w:p>
     <w:pPr>
-      <w:pStyle w:val="Kopfzeile"/>
+      <w:pStyle w:val="Header"/>
     </w:pPr>
     <w:r>
       <w:t>3APC - INF</w:t>
@@ -1793,16 +1770,16 @@
     <w:lsdException w:name="Unresolved Mention" w:semiHidden="1" w:unhideWhenUsed="1"/>
     <w:lsdException w:name="Smart Link" w:semiHidden="1" w:unhideWhenUsed="1"/>
   </w:latentStyles>
-  <w:style w:type="paragraph" w:default="1" w:styleId="Standard">
+  <w:style w:type="paragraph" w:default="1" w:styleId="Normal">
     <w:name w:val="Normal"/>
     <w:qFormat/>
     <w:rsid w:val="00F547B3"/>
   </w:style>
-  <w:style w:type="paragraph" w:styleId="berschrift1">
+  <w:style w:type="paragraph" w:styleId="Heading1">
     <w:name w:val="heading 1"/>
-    <w:basedOn w:val="Standard"/>
-    <w:next w:val="Standard"/>
-    <w:link w:val="berschrift1Zchn"/>
+    <w:basedOn w:val="Normal"/>
+    <w:next w:val="Normal"/>
+    <w:link w:val="Heading1Char"/>
     <w:uiPriority w:val="9"/>
     <w:qFormat/>
     <w:rsid w:val="00F547B3"/>
@@ -1818,11 +1795,11 @@
       <w:szCs w:val="32"/>
     </w:rPr>
   </w:style>
-  <w:style w:type="paragraph" w:styleId="berschrift2">
+  <w:style w:type="paragraph" w:styleId="Heading2">
     <w:name w:val="heading 2"/>
-    <w:basedOn w:val="Standard"/>
-    <w:next w:val="Standard"/>
-    <w:link w:val="berschrift2Zchn"/>
+    <w:basedOn w:val="Normal"/>
+    <w:next w:val="Normal"/>
+    <w:link w:val="Heading2Char"/>
     <w:uiPriority w:val="9"/>
     <w:unhideWhenUsed/>
     <w:qFormat/>
@@ -1839,11 +1816,11 @@
       <w:szCs w:val="28"/>
     </w:rPr>
   </w:style>
-  <w:style w:type="paragraph" w:styleId="berschrift3">
+  <w:style w:type="paragraph" w:styleId="Heading3">
     <w:name w:val="heading 3"/>
-    <w:basedOn w:val="Standard"/>
-    <w:next w:val="Standard"/>
-    <w:link w:val="berschrift3Zchn"/>
+    <w:basedOn w:val="Normal"/>
+    <w:next w:val="Normal"/>
+    <w:link w:val="Heading3Char"/>
     <w:uiPriority w:val="9"/>
     <w:semiHidden/>
     <w:unhideWhenUsed/>
@@ -1861,11 +1838,11 @@
       <w:szCs w:val="24"/>
     </w:rPr>
   </w:style>
-  <w:style w:type="paragraph" w:styleId="berschrift4">
+  <w:style w:type="paragraph" w:styleId="Heading4">
     <w:name w:val="heading 4"/>
-    <w:basedOn w:val="Standard"/>
-    <w:next w:val="Standard"/>
-    <w:link w:val="berschrift4Zchn"/>
+    <w:basedOn w:val="Normal"/>
+    <w:next w:val="Normal"/>
+    <w:link w:val="Heading4Char"/>
     <w:uiPriority w:val="9"/>
     <w:semiHidden/>
     <w:unhideWhenUsed/>
@@ -1885,11 +1862,11 @@
       <w:szCs w:val="22"/>
     </w:rPr>
   </w:style>
-  <w:style w:type="paragraph" w:styleId="berschrift5">
+  <w:style w:type="paragraph" w:styleId="Heading5">
     <w:name w:val="heading 5"/>
-    <w:basedOn w:val="Standard"/>
-    <w:next w:val="Standard"/>
-    <w:link w:val="berschrift5Zchn"/>
+    <w:basedOn w:val="Normal"/>
+    <w:next w:val="Normal"/>
+    <w:link w:val="Heading5Char"/>
     <w:uiPriority w:val="9"/>
     <w:semiHidden/>
     <w:unhideWhenUsed/>
@@ -1908,11 +1885,11 @@
       <w:szCs w:val="22"/>
     </w:rPr>
   </w:style>
-  <w:style w:type="paragraph" w:styleId="berschrift6">
+  <w:style w:type="paragraph" w:styleId="Heading6">
     <w:name w:val="heading 6"/>
-    <w:basedOn w:val="Standard"/>
-    <w:next w:val="Standard"/>
-    <w:link w:val="berschrift6Zchn"/>
+    <w:basedOn w:val="Normal"/>
+    <w:next w:val="Normal"/>
+    <w:link w:val="Heading6Char"/>
     <w:uiPriority w:val="9"/>
     <w:semiHidden/>
     <w:unhideWhenUsed/>
@@ -1931,11 +1908,11 @@
       <w:szCs w:val="22"/>
     </w:rPr>
   </w:style>
-  <w:style w:type="paragraph" w:styleId="berschrift7">
+  <w:style w:type="paragraph" w:styleId="Heading7">
     <w:name w:val="heading 7"/>
-    <w:basedOn w:val="Standard"/>
-    <w:next w:val="Standard"/>
-    <w:link w:val="berschrift7Zchn"/>
+    <w:basedOn w:val="Normal"/>
+    <w:next w:val="Normal"/>
+    <w:link w:val="Heading7Char"/>
     <w:uiPriority w:val="9"/>
     <w:semiHidden/>
     <w:unhideWhenUsed/>
@@ -1954,11 +1931,11 @@
       <w:spacing w:val="10"/>
     </w:rPr>
   </w:style>
-  <w:style w:type="paragraph" w:styleId="berschrift8">
+  <w:style w:type="paragraph" w:styleId="Heading8">
     <w:name w:val="heading 8"/>
-    <w:basedOn w:val="Standard"/>
-    <w:next w:val="Standard"/>
-    <w:link w:val="berschrift8Zchn"/>
+    <w:basedOn w:val="Normal"/>
+    <w:next w:val="Normal"/>
+    <w:link w:val="Heading8Char"/>
     <w:uiPriority w:val="9"/>
     <w:semiHidden/>
     <w:unhideWhenUsed/>
@@ -1978,11 +1955,11 @@
       <w:color w:val="538135" w:themeColor="accent6" w:themeShade="BF"/>
     </w:rPr>
   </w:style>
-  <w:style w:type="paragraph" w:styleId="berschrift9">
+  <w:style w:type="paragraph" w:styleId="Heading9">
     <w:name w:val="heading 9"/>
-    <w:basedOn w:val="Standard"/>
-    <w:next w:val="Standard"/>
-    <w:link w:val="berschrift9Zchn"/>
+    <w:basedOn w:val="Normal"/>
+    <w:next w:val="Normal"/>
+    <w:link w:val="Heading9Char"/>
     <w:uiPriority w:val="9"/>
     <w:semiHidden/>
     <w:unhideWhenUsed/>
@@ -2002,13 +1979,13 @@
       <w:color w:val="385623" w:themeColor="accent6" w:themeShade="80"/>
     </w:rPr>
   </w:style>
-  <w:style w:type="character" w:default="1" w:styleId="Absatz-Standardschriftart">
+  <w:style w:type="character" w:default="1" w:styleId="DefaultParagraphFont">
     <w:name w:val="Default Paragraph Font"/>
     <w:uiPriority w:val="1"/>
     <w:semiHidden/>
     <w:unhideWhenUsed/>
   </w:style>
-  <w:style w:type="table" w:default="1" w:styleId="NormaleTabelle">
+  <w:style w:type="table" w:default="1" w:styleId="TableNormal">
     <w:name w:val="Normal Table"/>
     <w:uiPriority w:val="99"/>
     <w:semiHidden/>
@@ -2023,15 +2000,15 @@
       </w:tblCellMar>
     </w:tblPr>
   </w:style>
-  <w:style w:type="numbering" w:default="1" w:styleId="KeineListe">
+  <w:style w:type="numbering" w:default="1" w:styleId="NoList">
     <w:name w:val="No List"/>
     <w:uiPriority w:val="99"/>
     <w:semiHidden/>
     <w:unhideWhenUsed/>
   </w:style>
-  <w:style w:type="table" w:styleId="Tabellenraster">
+  <w:style w:type="table" w:styleId="TableGrid">
     <w:name w:val="Table Grid"/>
-    <w:basedOn w:val="NormaleTabelle"/>
+    <w:basedOn w:val="TableNormal"/>
     <w:uiPriority w:val="39"/>
     <w:rsid w:val="0079582E"/>
     <w:pPr>
@@ -2048,10 +2025,10 @@
       </w:tblBorders>
     </w:tblPr>
   </w:style>
-  <w:style w:type="character" w:customStyle="1" w:styleId="berschrift1Zchn">
-    <w:name w:val="Überschrift 1 Zchn"/>
-    <w:basedOn w:val="Absatz-Standardschriftart"/>
-    <w:link w:val="berschrift1"/>
+  <w:style w:type="character" w:customStyle="1" w:styleId="Heading1Char">
+    <w:name w:val="Heading 1 Char"/>
+    <w:basedOn w:val="DefaultParagraphFont"/>
+    <w:link w:val="Heading1"/>
     <w:uiPriority w:val="9"/>
     <w:rsid w:val="00F547B3"/>
     <w:rPr>
@@ -2061,11 +2038,11 @@
       <w:szCs w:val="32"/>
     </w:rPr>
   </w:style>
-  <w:style w:type="paragraph" w:styleId="Titel">
+  <w:style w:type="paragraph" w:styleId="Title">
     <w:name w:val="Title"/>
-    <w:basedOn w:val="Standard"/>
-    <w:next w:val="Standard"/>
-    <w:link w:val="TitelZchn"/>
+    <w:basedOn w:val="Normal"/>
+    <w:next w:val="Normal"/>
+    <w:link w:val="TitleChar"/>
     <w:uiPriority w:val="10"/>
     <w:qFormat/>
     <w:rsid w:val="00F547B3"/>
@@ -2083,10 +2060,10 @@
       <w:szCs w:val="52"/>
     </w:rPr>
   </w:style>
-  <w:style w:type="character" w:customStyle="1" w:styleId="TitelZchn">
-    <w:name w:val="Titel Zchn"/>
-    <w:basedOn w:val="Absatz-Standardschriftart"/>
-    <w:link w:val="Titel"/>
+  <w:style w:type="character" w:customStyle="1" w:styleId="TitleChar">
+    <w:name w:val="Title Char"/>
+    <w:basedOn w:val="DefaultParagraphFont"/>
+    <w:link w:val="Title"/>
     <w:uiPriority w:val="10"/>
     <w:rsid w:val="00F547B3"/>
     <w:rPr>
@@ -2096,10 +2073,10 @@
       <w:szCs w:val="52"/>
     </w:rPr>
   </w:style>
-  <w:style w:type="character" w:customStyle="1" w:styleId="berschrift2Zchn">
-    <w:name w:val="Überschrift 2 Zchn"/>
-    <w:basedOn w:val="Absatz-Standardschriftart"/>
-    <w:link w:val="berschrift2"/>
+  <w:style w:type="character" w:customStyle="1" w:styleId="Heading2Char">
+    <w:name w:val="Heading 2 Char"/>
+    <w:basedOn w:val="DefaultParagraphFont"/>
+    <w:link w:val="Heading2"/>
     <w:uiPriority w:val="9"/>
     <w:rsid w:val="00F547B3"/>
     <w:rPr>
@@ -2109,10 +2086,10 @@
       <w:szCs w:val="28"/>
     </w:rPr>
   </w:style>
-  <w:style w:type="character" w:customStyle="1" w:styleId="berschrift3Zchn">
-    <w:name w:val="Überschrift 3 Zchn"/>
-    <w:basedOn w:val="Absatz-Standardschriftart"/>
-    <w:link w:val="berschrift3"/>
+  <w:style w:type="character" w:customStyle="1" w:styleId="Heading3Char">
+    <w:name w:val="Heading 3 Char"/>
+    <w:basedOn w:val="DefaultParagraphFont"/>
+    <w:link w:val="Heading3"/>
     <w:uiPriority w:val="9"/>
     <w:semiHidden/>
     <w:rsid w:val="00F547B3"/>
@@ -2123,10 +2100,10 @@
       <w:szCs w:val="24"/>
     </w:rPr>
   </w:style>
-  <w:style w:type="character" w:customStyle="1" w:styleId="berschrift4Zchn">
-    <w:name w:val="Überschrift 4 Zchn"/>
-    <w:basedOn w:val="Absatz-Standardschriftart"/>
-    <w:link w:val="berschrift4"/>
+  <w:style w:type="character" w:customStyle="1" w:styleId="Heading4Char">
+    <w:name w:val="Heading 4 Char"/>
+    <w:basedOn w:val="DefaultParagraphFont"/>
+    <w:link w:val="Heading4"/>
     <w:uiPriority w:val="9"/>
     <w:semiHidden/>
     <w:rsid w:val="00F547B3"/>
@@ -2139,10 +2116,10 @@
       <w:szCs w:val="22"/>
     </w:rPr>
   </w:style>
-  <w:style w:type="character" w:customStyle="1" w:styleId="berschrift5Zchn">
-    <w:name w:val="Überschrift 5 Zchn"/>
-    <w:basedOn w:val="Absatz-Standardschriftart"/>
-    <w:link w:val="berschrift5"/>
+  <w:style w:type="character" w:customStyle="1" w:styleId="Heading5Char">
+    <w:name w:val="Heading 5 Char"/>
+    <w:basedOn w:val="DefaultParagraphFont"/>
+    <w:link w:val="Heading5"/>
     <w:uiPriority w:val="9"/>
     <w:semiHidden/>
     <w:rsid w:val="00F547B3"/>
@@ -2154,10 +2131,10 @@
       <w:szCs w:val="22"/>
     </w:rPr>
   </w:style>
-  <w:style w:type="character" w:customStyle="1" w:styleId="berschrift6Zchn">
-    <w:name w:val="Überschrift 6 Zchn"/>
-    <w:basedOn w:val="Absatz-Standardschriftart"/>
-    <w:link w:val="berschrift6"/>
+  <w:style w:type="character" w:customStyle="1" w:styleId="Heading6Char">
+    <w:name w:val="Heading 6 Char"/>
+    <w:basedOn w:val="DefaultParagraphFont"/>
+    <w:link w:val="Heading6"/>
     <w:uiPriority w:val="9"/>
     <w:semiHidden/>
     <w:rsid w:val="00F547B3"/>
@@ -2169,10 +2146,10 @@
       <w:szCs w:val="22"/>
     </w:rPr>
   </w:style>
-  <w:style w:type="character" w:customStyle="1" w:styleId="berschrift7Zchn">
-    <w:name w:val="Überschrift 7 Zchn"/>
-    <w:basedOn w:val="Absatz-Standardschriftart"/>
-    <w:link w:val="berschrift7"/>
+  <w:style w:type="character" w:customStyle="1" w:styleId="Heading7Char">
+    <w:name w:val="Heading 7 Char"/>
+    <w:basedOn w:val="DefaultParagraphFont"/>
+    <w:link w:val="Heading7"/>
     <w:uiPriority w:val="9"/>
     <w:semiHidden/>
     <w:rsid w:val="00F547B3"/>
@@ -2184,10 +2161,10 @@
       <w:spacing w:val="10"/>
     </w:rPr>
   </w:style>
-  <w:style w:type="character" w:customStyle="1" w:styleId="berschrift8Zchn">
-    <w:name w:val="Überschrift 8 Zchn"/>
-    <w:basedOn w:val="Absatz-Standardschriftart"/>
-    <w:link w:val="berschrift8"/>
+  <w:style w:type="character" w:customStyle="1" w:styleId="Heading8Char">
+    <w:name w:val="Heading 8 Char"/>
+    <w:basedOn w:val="DefaultParagraphFont"/>
+    <w:link w:val="Heading8"/>
     <w:uiPriority w:val="9"/>
     <w:semiHidden/>
     <w:rsid w:val="00F547B3"/>
@@ -2200,10 +2177,10 @@
       <w:color w:val="538135" w:themeColor="accent6" w:themeShade="BF"/>
     </w:rPr>
   </w:style>
-  <w:style w:type="character" w:customStyle="1" w:styleId="berschrift9Zchn">
-    <w:name w:val="Überschrift 9 Zchn"/>
-    <w:basedOn w:val="Absatz-Standardschriftart"/>
-    <w:link w:val="berschrift9"/>
+  <w:style w:type="character" w:customStyle="1" w:styleId="Heading9Char">
+    <w:name w:val="Heading 9 Char"/>
+    <w:basedOn w:val="DefaultParagraphFont"/>
+    <w:link w:val="Heading9"/>
     <w:uiPriority w:val="9"/>
     <w:semiHidden/>
     <w:rsid w:val="00F547B3"/>
@@ -2216,10 +2193,10 @@
       <w:color w:val="385623" w:themeColor="accent6" w:themeShade="80"/>
     </w:rPr>
   </w:style>
-  <w:style w:type="paragraph" w:styleId="Beschriftung">
+  <w:style w:type="paragraph" w:styleId="Caption">
     <w:name w:val="caption"/>
-    <w:basedOn w:val="Standard"/>
-    <w:next w:val="Standard"/>
+    <w:basedOn w:val="Normal"/>
+    <w:next w:val="Normal"/>
     <w:uiPriority w:val="35"/>
     <w:semiHidden/>
     <w:unhideWhenUsed/>
@@ -2233,11 +2210,11 @@
       <w:szCs w:val="16"/>
     </w:rPr>
   </w:style>
-  <w:style w:type="paragraph" w:styleId="Untertitel">
+  <w:style w:type="paragraph" w:styleId="Subtitle">
     <w:name w:val="Subtitle"/>
-    <w:basedOn w:val="Standard"/>
-    <w:next w:val="Standard"/>
-    <w:link w:val="UntertitelZchn"/>
+    <w:basedOn w:val="Normal"/>
+    <w:next w:val="Normal"/>
+    <w:link w:val="SubtitleChar"/>
     <w:uiPriority w:val="11"/>
     <w:qFormat/>
     <w:rsid w:val="00F547B3"/>
@@ -2249,17 +2226,17 @@
       <w:rFonts w:asciiTheme="majorHAnsi" w:eastAsiaTheme="majorEastAsia" w:hAnsiTheme="majorHAnsi" w:cstheme="majorBidi"/>
     </w:rPr>
   </w:style>
-  <w:style w:type="character" w:customStyle="1" w:styleId="UntertitelZchn">
-    <w:name w:val="Untertitel Zchn"/>
-    <w:basedOn w:val="Absatz-Standardschriftart"/>
-    <w:link w:val="Untertitel"/>
+  <w:style w:type="character" w:customStyle="1" w:styleId="SubtitleChar">
+    <w:name w:val="Subtitle Char"/>
+    <w:basedOn w:val="DefaultParagraphFont"/>
+    <w:link w:val="Subtitle"/>
     <w:uiPriority w:val="11"/>
     <w:rsid w:val="00F547B3"/>
     <w:rPr>
       <w:rFonts w:asciiTheme="majorHAnsi" w:eastAsiaTheme="majorEastAsia" w:hAnsiTheme="majorHAnsi" w:cstheme="majorBidi"/>
     </w:rPr>
   </w:style>
-  <w:style w:type="character" w:styleId="Fett">
+  <w:style w:type="character" w:styleId="Strong">
     <w:name w:val="Strong"/>
     <w:uiPriority w:val="22"/>
     <w:qFormat/>
@@ -2270,7 +2247,7 @@
       <w:color w:val="70AD47" w:themeColor="accent6"/>
     </w:rPr>
   </w:style>
-  <w:style w:type="character" w:styleId="Hervorhebung">
+  <w:style w:type="character" w:styleId="Emphasis">
     <w:name w:val="Emphasis"/>
     <w:uiPriority w:val="20"/>
     <w:qFormat/>
@@ -2283,7 +2260,7 @@
       <w:spacing w:val="10"/>
     </w:rPr>
   </w:style>
-  <w:style w:type="paragraph" w:styleId="KeinLeerraum">
+  <w:style w:type="paragraph" w:styleId="NoSpacing">
     <w:name w:val="No Spacing"/>
     <w:uiPriority w:val="1"/>
     <w:qFormat/>
@@ -2292,11 +2269,11 @@
       <w:spacing w:after="0" w:line="240" w:lineRule="auto"/>
     </w:pPr>
   </w:style>
-  <w:style w:type="paragraph" w:styleId="Zitat">
+  <w:style w:type="paragraph" w:styleId="Quote">
     <w:name w:val="Quote"/>
-    <w:basedOn w:val="Standard"/>
-    <w:next w:val="Standard"/>
-    <w:link w:val="ZitatZchn"/>
+    <w:basedOn w:val="Normal"/>
+    <w:next w:val="Normal"/>
+    <w:link w:val="QuoteChar"/>
     <w:uiPriority w:val="29"/>
     <w:qFormat/>
     <w:rsid w:val="00F547B3"/>
@@ -2305,10 +2282,10 @@
       <w:iCs/>
     </w:rPr>
   </w:style>
-  <w:style w:type="character" w:customStyle="1" w:styleId="ZitatZchn">
-    <w:name w:val="Zitat Zchn"/>
-    <w:basedOn w:val="Absatz-Standardschriftart"/>
-    <w:link w:val="Zitat"/>
+  <w:style w:type="character" w:customStyle="1" w:styleId="QuoteChar">
+    <w:name w:val="Quote Char"/>
+    <w:basedOn w:val="DefaultParagraphFont"/>
+    <w:link w:val="Quote"/>
     <w:uiPriority w:val="29"/>
     <w:rsid w:val="00F547B3"/>
     <w:rPr>
@@ -2316,11 +2293,11 @@
       <w:iCs/>
     </w:rPr>
   </w:style>
-  <w:style w:type="paragraph" w:styleId="IntensivesZitat">
+  <w:style w:type="paragraph" w:styleId="IntenseQuote">
     <w:name w:val="Intense Quote"/>
-    <w:basedOn w:val="Standard"/>
-    <w:next w:val="Standard"/>
-    <w:link w:val="IntensivesZitatZchn"/>
+    <w:basedOn w:val="Normal"/>
+    <w:next w:val="Normal"/>
+    <w:link w:val="IntenseQuoteChar"/>
     <w:uiPriority w:val="30"/>
     <w:qFormat/>
     <w:rsid w:val="00F547B3"/>
@@ -2338,10 +2315,10 @@
       <w:iCs/>
     </w:rPr>
   </w:style>
-  <w:style w:type="character" w:customStyle="1" w:styleId="IntensivesZitatZchn">
-    <w:name w:val="Intensives Zitat Zchn"/>
-    <w:basedOn w:val="Absatz-Standardschriftart"/>
-    <w:link w:val="IntensivesZitat"/>
+  <w:style w:type="character" w:customStyle="1" w:styleId="IntenseQuoteChar">
+    <w:name w:val="Intense Quote Char"/>
+    <w:basedOn w:val="DefaultParagraphFont"/>
+    <w:link w:val="IntenseQuote"/>
     <w:uiPriority w:val="30"/>
     <w:rsid w:val="00F547B3"/>
     <w:rPr>
@@ -2351,7 +2328,7 @@
       <w:iCs/>
     </w:rPr>
   </w:style>
-  <w:style w:type="character" w:styleId="SchwacheHervorhebung">
+  <w:style w:type="character" w:styleId="SubtleEmphasis">
     <w:name w:val="Subtle Emphasis"/>
     <w:uiPriority w:val="19"/>
     <w:qFormat/>
@@ -2361,7 +2338,7 @@
       <w:iCs/>
     </w:rPr>
   </w:style>
-  <w:style w:type="character" w:styleId="IntensiveHervorhebung">
+  <w:style w:type="character" w:styleId="IntenseEmphasis">
     <w:name w:val="Intense Emphasis"/>
     <w:uiPriority w:val="21"/>
     <w:qFormat/>
@@ -2375,7 +2352,7 @@
       <w:spacing w:val="10"/>
     </w:rPr>
   </w:style>
-  <w:style w:type="character" w:styleId="SchwacherVerweis">
+  <w:style w:type="character" w:styleId="SubtleReference">
     <w:name w:val="Subtle Reference"/>
     <w:uiPriority w:val="31"/>
     <w:qFormat/>
@@ -2385,7 +2362,7 @@
       <w:bCs/>
     </w:rPr>
   </w:style>
-  <w:style w:type="character" w:styleId="IntensiverVerweis">
+  <w:style w:type="character" w:styleId="IntenseReference">
     <w:name w:val="Intense Reference"/>
     <w:uiPriority w:val="32"/>
     <w:qFormat/>
@@ -2400,7 +2377,7 @@
       <w:u w:val="single"/>
     </w:rPr>
   </w:style>
-  <w:style w:type="character" w:styleId="Buchtitel">
+  <w:style w:type="character" w:styleId="BookTitle">
     <w:name w:val="Book Title"/>
     <w:uiPriority w:val="33"/>
     <w:qFormat/>
@@ -2413,10 +2390,10 @@
       <w:szCs w:val="20"/>
     </w:rPr>
   </w:style>
-  <w:style w:type="paragraph" w:styleId="Inhaltsverzeichnisberschrift">
+  <w:style w:type="paragraph" w:styleId="TOCHeading">
     <w:name w:val="TOC Heading"/>
-    <w:basedOn w:val="berschrift1"/>
-    <w:next w:val="Standard"/>
+    <w:basedOn w:val="Heading1"/>
+    <w:next w:val="Normal"/>
     <w:uiPriority w:val="39"/>
     <w:semiHidden/>
     <w:unhideWhenUsed/>
@@ -2426,10 +2403,10 @@
       <w:outlineLvl w:val="9"/>
     </w:pPr>
   </w:style>
-  <w:style w:type="paragraph" w:styleId="Kopfzeile">
+  <w:style w:type="paragraph" w:styleId="Header">
     <w:name w:val="header"/>
-    <w:basedOn w:val="Standard"/>
-    <w:link w:val="KopfzeileZchn"/>
+    <w:basedOn w:val="Normal"/>
+    <w:link w:val="HeaderChar"/>
     <w:uiPriority w:val="99"/>
     <w:unhideWhenUsed/>
     <w:rsid w:val="00F547B3"/>
@@ -2441,17 +2418,17 @@
       <w:spacing w:after="0" w:line="240" w:lineRule="auto"/>
     </w:pPr>
   </w:style>
-  <w:style w:type="character" w:customStyle="1" w:styleId="KopfzeileZchn">
-    <w:name w:val="Kopfzeile Zchn"/>
-    <w:basedOn w:val="Absatz-Standardschriftart"/>
-    <w:link w:val="Kopfzeile"/>
+  <w:style w:type="character" w:customStyle="1" w:styleId="HeaderChar">
+    <w:name w:val="Header Char"/>
+    <w:basedOn w:val="DefaultParagraphFont"/>
+    <w:link w:val="Header"/>
     <w:uiPriority w:val="99"/>
     <w:rsid w:val="00F547B3"/>
   </w:style>
-  <w:style w:type="paragraph" w:styleId="Fuzeile">
+  <w:style w:type="paragraph" w:styleId="Footer">
     <w:name w:val="footer"/>
-    <w:basedOn w:val="Standard"/>
-    <w:link w:val="FuzeileZchn"/>
+    <w:basedOn w:val="Normal"/>
+    <w:link w:val="FooterChar"/>
     <w:uiPriority w:val="99"/>
     <w:unhideWhenUsed/>
     <w:rsid w:val="00F547B3"/>
@@ -2463,16 +2440,16 @@
       <w:spacing w:after="0" w:line="240" w:lineRule="auto"/>
     </w:pPr>
   </w:style>
-  <w:style w:type="character" w:customStyle="1" w:styleId="FuzeileZchn">
-    <w:name w:val="Fußzeile Zchn"/>
-    <w:basedOn w:val="Absatz-Standardschriftart"/>
-    <w:link w:val="Fuzeile"/>
+  <w:style w:type="character" w:customStyle="1" w:styleId="FooterChar">
+    <w:name w:val="Footer Char"/>
+    <w:basedOn w:val="DefaultParagraphFont"/>
+    <w:link w:val="Footer"/>
     <w:uiPriority w:val="99"/>
     <w:rsid w:val="00F547B3"/>
   </w:style>
-  <w:style w:type="paragraph" w:styleId="Listenabsatz">
+  <w:style w:type="paragraph" w:styleId="ListParagraph">
     <w:name w:val="List Paragraph"/>
-    <w:basedOn w:val="Standard"/>
+    <w:basedOn w:val="Normal"/>
     <w:uiPriority w:val="34"/>
     <w:qFormat/>
     <w:rsid w:val="00F547B3"/>
@@ -2780,6 +2757,21 @@
 </file>
 
 <file path=customXml/item1.xml><?xml version="1.0" encoding="utf-8"?>
+<p:properties xmlns:p="http://schemas.microsoft.com/office/2006/metadata/properties" xmlns:xsi="http://www.w3.org/2001/XMLSchema-instance" xmlns:pc="http://schemas.microsoft.com/office/infopath/2007/PartnerControls">
+  <documentManagement/>
+</p:properties>
+</file>
+
+<file path=customXml/item2.xml><?xml version="1.0" encoding="utf-8"?>
+<?mso-contentType ?>
+<FormTemplates xmlns="http://schemas.microsoft.com/sharepoint/v3/contenttype/forms">
+  <Display>DocumentLibraryForm</Display>
+  <Edit>DocumentLibraryForm</Edit>
+  <New>DocumentLibraryForm</New>
+</FormTemplates>
+</file>
+
+<file path=customXml/item3.xml><?xml version="1.0" encoding="utf-8"?>
 <ct:contentTypeSchema xmlns:ct="http://schemas.microsoft.com/office/2006/metadata/contentType" xmlns:ma="http://schemas.microsoft.com/office/2006/metadata/properties/metaAttributes" ct:_="" ma:_="" ma:contentTypeName="Dokument" ma:contentTypeID="0x01010001FAD361A89C5C4E9FE30F1B216D738B" ma:contentTypeVersion="0" ma:contentTypeDescription="Ein neues Dokument erstellen." ma:contentTypeScope="" ma:versionID="1e9dc520743fe3ba1fe923afdb389e77">
   <xsd:schema xmlns:xsd="http://www.w3.org/2001/XMLSchema" xmlns:xs="http://www.w3.org/2001/XMLSchema" xmlns:p="http://schemas.microsoft.com/office/2006/metadata/properties" targetNamespace="http://schemas.microsoft.com/office/2006/metadata/properties" ma:root="true" ma:fieldsID="8c96a1500b55a331f0d0926ba64a978c">
     <xsd:element name="properties">
@@ -2893,29 +2885,35 @@
 </ct:contentTypeSchema>
 </file>
 
-<file path=customXml/item2.xml><?xml version="1.0" encoding="utf-8"?>
-<?mso-contentType ?>
-<FormTemplates xmlns="http://schemas.microsoft.com/sharepoint/v3/contenttype/forms">
-  <Display>DocumentLibraryForm</Display>
-  <Edit>DocumentLibraryForm</Edit>
-  <New>DocumentLibraryForm</New>
-</FormTemplates>
-</file>
-
-<file path=customXml/item3.xml><?xml version="1.0" encoding="utf-8"?>
-<p:properties xmlns:p="http://schemas.microsoft.com/office/2006/metadata/properties" xmlns:xsi="http://www.w3.org/2001/XMLSchema-instance" xmlns:pc="http://schemas.microsoft.com/office/infopath/2007/PartnerControls">
-  <documentManagement/>
-</p:properties>
-</file>
-
 <file path=customXml/itemProps1.xml><?xml version="1.0" encoding="utf-8"?>
-<ds:datastoreItem xmlns:ds="http://schemas.openxmlformats.org/officeDocument/2006/customXml" ds:itemID="{ABD02DF1-E20F-429D-A038-AE3946BCE938}"/>
+<ds:datastoreItem xmlns:ds="http://schemas.openxmlformats.org/officeDocument/2006/customXml" ds:itemID="{6D803309-902D-46D1-A5CA-4E4CDAE374B3}">
+  <ds:schemaRefs>
+    <ds:schemaRef ds:uri="http://schemas.microsoft.com/office/2006/metadata/properties"/>
+    <ds:schemaRef ds:uri="http://schemas.microsoft.com/office/infopath/2007/PartnerControls"/>
+  </ds:schemaRefs>
+</ds:datastoreItem>
 </file>
 
 <file path=customXml/itemProps2.xml><?xml version="1.0" encoding="utf-8"?>
-<ds:datastoreItem xmlns:ds="http://schemas.openxmlformats.org/officeDocument/2006/customXml" ds:itemID="{57B4ED22-0141-4F34-887A-0B225D68D56F}"/>
+<ds:datastoreItem xmlns:ds="http://schemas.openxmlformats.org/officeDocument/2006/customXml" ds:itemID="{57B4ED22-0141-4F34-887A-0B225D68D56F}">
+  <ds:schemaRefs>
+    <ds:schemaRef ds:uri="http://schemas.microsoft.com/sharepoint/v3/contenttype/forms"/>
+  </ds:schemaRefs>
+</ds:datastoreItem>
 </file>
 
 <file path=customXml/itemProps3.xml><?xml version="1.0" encoding="utf-8"?>
-<ds:datastoreItem xmlns:ds="http://schemas.openxmlformats.org/officeDocument/2006/customXml" ds:itemID="{6D803309-902D-46D1-A5CA-4E4CDAE374B3}"/>
+<ds:datastoreItem xmlns:ds="http://schemas.openxmlformats.org/officeDocument/2006/customXml" ds:itemID="{ABD02DF1-E20F-429D-A038-AE3946BCE938}">
+  <ds:schemaRefs>
+    <ds:schemaRef ds:uri="http://schemas.microsoft.com/office/2006/metadata/contentType"/>
+    <ds:schemaRef ds:uri="http://schemas.microsoft.com/office/2006/metadata/properties/metaAttributes"/>
+    <ds:schemaRef ds:uri="http://www.w3.org/2001/XMLSchema"/>
+    <ds:schemaRef ds:uri="http://schemas.microsoft.com/office/2006/metadata/properties"/>
+    <ds:schemaRef ds:uri="http://schemas.openxmlformats.org/package/2006/metadata/core-properties"/>
+    <ds:schemaRef ds:uri="http://purl.org/dc/elements/1.1/"/>
+    <ds:schemaRef ds:uri="http://purl.org/dc/terms/"/>
+    <ds:schemaRef ds:uri="http://schemas.microsoft.com/internal/obd"/>
+    <ds:schemaRef ds:uri="http://schemas.microsoft.com/office/infopath/2007/PartnerControls"/>
+  </ds:schemaRefs>
+</ds:datastoreItem>
 </file>
</xml_diff>